<commit_message>
Additions to Design document
</commit_message>
<xml_diff>
--- a/DesignDocument_G3_SP23.docx
+++ b/DesignDocument_G3_SP23.docx
@@ -172,7 +172,6 @@
           <w:color w:val="666666"/>
           <w:sz w:val="28"/>
           <w:szCs w:val="28"/>
-          <w:highlight w:val="yellow"/>
         </w:rPr>
       </w:pPr>
       <w:bookmarkStart w:colFirst="0" w:colLast="0" w:name="_af80tl7prv5v" w:id="1"/>
@@ -180,20 +179,17 @@
       <w:r>
         <w:rPr>
           <w:b w:val="1"/>
-          <w:color w:val="666666"/>
           <w:sz w:val="28"/>
           <w:szCs w:val="28"/>
-          <w:highlight w:val="yellow"/>
-          <w:rtl w:val="0"/>
-        </w:rPr>
-        <w:t xml:space="preserve">4</w:t>
+          <w:rtl w:val="0"/>
+        </w:rPr>
+        <w:t xml:space="preserve">17</w:t>
       </w:r>
       <w:r>
         <w:rPr>
           <w:b w:val="1"/>
           <w:sz w:val="28"/>
           <w:szCs w:val="28"/>
-          <w:highlight w:val="yellow"/>
           <w:vertAlign w:val="superscript"/>
           <w:rtl w:val="0"/>
         </w:rPr>
@@ -204,10 +200,9 @@
           <w:b w:val="1"/>
           <w:sz w:val="28"/>
           <w:szCs w:val="28"/>
-          <w:highlight w:val="yellow"/>
-          <w:rtl w:val="0"/>
-        </w:rPr>
-        <w:t xml:space="preserve"> September 2023</w:t>
+          <w:rtl w:val="0"/>
+        </w:rPr>
+        <w:t xml:space="preserve"> January 2023</w:t>
       </w:r>
       <w:r>
         <w:rPr>
@@ -318,17 +313,228 @@
         <w:rPr>
           <w:rtl w:val="0"/>
         </w:rPr>
-        <w:t xml:space="preserve">The program will act as a management system for school classrooms of various sizes using a user interface in order to manage the class grade book, attendance, and seating chart. The program will also produce various printed reports of the managed areas.</w:t>
-      </w:r>
-      <w:r>
-        <w:rPr>
-          <w:rtl w:val="0"/>
-        </w:rPr>
+        <w:t xml:space="preserve">The program will act as a management system for school classrooms of various sizes using a user interface in order to manage the class grade book, attendance, and seating chart. The program will also produce various printed reports of the managed areas. The program will utilize a database and the functions of windows will be held within their own classes, this will allow modifications to be made in the future as well as the ability to build additional functions into the program.</w:t>
       </w:r>
     </w:p>
     <w:p>
       <w:pPr>
         <w:pStyle w:val="Heading1"/>
+        <w:rPr/>
+      </w:pPr>
+      <w:bookmarkStart w:colFirst="0" w:colLast="0" w:name="_5mwn58ncjsd5" w:id="4"/>
+      <w:bookmarkEnd w:id="4"/>
+      <w:r>
+        <w:rPr>
+          <w:rtl w:val="0"/>
+        </w:rPr>
+        <w:t xml:space="preserve">CONTEXT</w:t>
+      </w:r>
+    </w:p>
+    <w:p>
+      <w:pPr>
+        <w:rPr/>
+      </w:pPr>
+      <w:r>
+        <w:rPr>
+          <w:rtl w:val="0"/>
+        </w:rPr>
+        <w:t xml:space="preserve">The purpose of this program is to provide a simple all-in-one solution for teachers to better track student progress. </w:t>
+      </w:r>
+    </w:p>
+    <w:p>
+      <w:pPr>
+        <w:rPr/>
+      </w:pPr>
+      <w:r>
+        <w:rPr>
+          <w:rtl w:val="0"/>
+        </w:rPr>
+      </w:r>
+    </w:p>
+    <w:p>
+      <w:pPr>
+        <w:rPr>
+          <w:b w:val="1"/>
+          <w:sz w:val="28"/>
+          <w:szCs w:val="28"/>
+        </w:rPr>
+      </w:pPr>
+      <w:r>
+        <w:rPr>
+          <w:b w:val="1"/>
+          <w:sz w:val="28"/>
+          <w:szCs w:val="28"/>
+          <w:rtl w:val="0"/>
+        </w:rPr>
+        <w:t xml:space="preserve">GOALS</w:t>
+      </w:r>
+    </w:p>
+    <w:p>
+      <w:pPr>
+        <w:rPr>
+          <w:b w:val="1"/>
+          <w:sz w:val="28"/>
+          <w:szCs w:val="28"/>
+        </w:rPr>
+      </w:pPr>
+      <w:r>
+        <w:rPr>
+          <w:rtl w:val="0"/>
+        </w:rPr>
+        <w:t xml:space="preserve">To design a simple user interface to allow teachers and other administrators to manage classrooms and generate reports.</w:t>
+      </w:r>
+      <w:r>
+        <w:rPr>
+          <w:rtl w:val="0"/>
+        </w:rPr>
+      </w:r>
+    </w:p>
+    <w:p>
+      <w:pPr>
+        <w:rPr/>
+      </w:pPr>
+      <w:r>
+        <w:rPr>
+          <w:rtl w:val="0"/>
+        </w:rPr>
+      </w:r>
+    </w:p>
+    <w:p>
+      <w:pPr>
+        <w:rPr>
+          <w:b w:val="1"/>
+          <w:sz w:val="28"/>
+          <w:szCs w:val="28"/>
+        </w:rPr>
+      </w:pPr>
+      <w:r>
+        <w:rPr>
+          <w:b w:val="1"/>
+          <w:sz w:val="28"/>
+          <w:szCs w:val="28"/>
+          <w:rtl w:val="0"/>
+        </w:rPr>
+        <w:t xml:space="preserve">GOALS AND MILESTONES</w:t>
+      </w:r>
+    </w:p>
+    <w:p>
+      <w:pPr>
+        <w:rPr>
+          <w:b w:val="1"/>
+          <w:sz w:val="28"/>
+          <w:szCs w:val="28"/>
+        </w:rPr>
+      </w:pPr>
+      <w:r>
+        <w:rPr>
+          <w:rtl w:val="0"/>
+        </w:rPr>
+        <w:t xml:space="preserve">Successfully deploy program based on approval standards of users with minimal bugs.</w:t>
+      </w:r>
+      <w:r>
+        <w:rPr>
+          <w:rtl w:val="0"/>
+        </w:rPr>
+      </w:r>
+    </w:p>
+    <w:p>
+      <w:pPr>
+        <w:rPr/>
+      </w:pPr>
+      <w:r>
+        <w:rPr>
+          <w:b w:val="1"/>
+          <w:rtl w:val="0"/>
+        </w:rPr>
+        <w:t xml:space="preserve">January 31</w:t>
+      </w:r>
+      <w:r>
+        <w:rPr>
+          <w:rtl w:val="0"/>
+        </w:rPr>
+        <w:t xml:space="preserve"> - Completed login screen and successful connection to database upon login</w:t>
+      </w:r>
+    </w:p>
+    <w:p>
+      <w:pPr>
+        <w:rPr/>
+      </w:pPr>
+      <w:r>
+        <w:rPr>
+          <w:b w:val="1"/>
+          <w:rtl w:val="0"/>
+        </w:rPr>
+        <w:t xml:space="preserve">February 7</w:t>
+      </w:r>
+      <w:r>
+        <w:rPr>
+          <w:rtl w:val="0"/>
+        </w:rPr>
+        <w:t xml:space="preserve"> - Implement SQL statements necessary for displaying accurate classroom data</w:t>
+      </w:r>
+    </w:p>
+    <w:p>
+      <w:pPr>
+        <w:rPr/>
+      </w:pPr>
+      <w:r>
+        <w:rPr>
+          <w:b w:val="1"/>
+          <w:rtl w:val="0"/>
+        </w:rPr>
+        <w:t xml:space="preserve">February 17</w:t>
+      </w:r>
+      <w:r>
+        <w:rPr>
+          <w:rtl w:val="0"/>
+        </w:rPr>
+        <w:t xml:space="preserve"> - Completion of initial prototype of program</w:t>
+      </w:r>
+    </w:p>
+    <w:p>
+      <w:pPr>
+        <w:rPr/>
+      </w:pPr>
+      <w:r>
+        <w:rPr>
+          <w:b w:val="1"/>
+          <w:rtl w:val="0"/>
+        </w:rPr>
+        <w:t xml:space="preserve">April 7 </w:t>
+      </w:r>
+      <w:r>
+        <w:rPr>
+          <w:rtl w:val="0"/>
+        </w:rPr>
+        <w:t xml:space="preserve">- Deployment of alpha build for testing and debugging</w:t>
+      </w:r>
+    </w:p>
+    <w:p>
+      <w:pPr>
+        <w:rPr/>
+      </w:pPr>
+      <w:r>
+        <w:rPr>
+          <w:b w:val="1"/>
+          <w:rtl w:val="0"/>
+        </w:rPr>
+        <w:t xml:space="preserve">April 26</w:t>
+      </w:r>
+      <w:r>
+        <w:rPr>
+          <w:rtl w:val="0"/>
+        </w:rPr>
+        <w:t xml:space="preserve"> - Present completed program for final review and deployment</w:t>
+      </w:r>
+      <w:r>
+        <w:rPr>
+          <w:rtl w:val="0"/>
+        </w:rPr>
+      </w:r>
+    </w:p>
+    <w:p>
+      <w:pPr>
+        <w:pStyle w:val="Heading1"/>
         <w:pageBreakBefore w:val="0"/>
         <w:pBdr>
           <w:top w:space="0" w:sz="0" w:val="nil"/>
@@ -342,8 +548,8 @@
           <w:rFonts w:ascii="Proxima Nova" w:cs="Proxima Nova" w:eastAsia="Proxima Nova" w:hAnsi="Proxima Nova"/>
         </w:rPr>
       </w:pPr>
-      <w:bookmarkStart w:colFirst="0" w:colLast="0" w:name="_c5rpsdy8g2ak" w:id="4"/>
-      <w:bookmarkEnd w:id="4"/>
+      <w:bookmarkStart w:colFirst="0" w:colLast="0" w:name="_c5rpsdy8g2ak" w:id="5"/>
+      <w:bookmarkEnd w:id="5"/>
       <w:r>
         <w:rPr>
           <w:rtl w:val="0"/>
@@ -387,10 +593,13 @@
           <w:between w:space="0" w:sz="0" w:val="nil"/>
         </w:pBdr>
         <w:shd w:fill="auto" w:val="clear"/>
-        <w:rPr/>
-      </w:pPr>
-      <w:r>
-        <w:rPr>
+        <w:rPr>
+          <w:b w:val="1"/>
+        </w:rPr>
+      </w:pPr>
+      <w:r>
+        <w:rPr>
+          <w:b w:val="1"/>
           <w:rtl w:val="0"/>
         </w:rPr>
         <w:t xml:space="preserve">Database</w:t>
@@ -429,10 +638,13 @@
           <w:between w:space="0" w:sz="0" w:val="nil"/>
         </w:pBdr>
         <w:shd w:fill="auto" w:val="clear"/>
-        <w:rPr/>
-      </w:pPr>
-      <w:r>
-        <w:rPr>
+        <w:rPr>
+          <w:b w:val="1"/>
+        </w:rPr>
+      </w:pPr>
+      <w:r>
+        <w:rPr>
+          <w:b w:val="1"/>
           <w:rtl w:val="0"/>
         </w:rPr>
         <w:t xml:space="preserve">Security</w:t>
@@ -515,12 +727,12 @@
         <w:shd w:fill="auto" w:val="clear"/>
         <w:ind w:left="720" w:hanging="720"/>
         <w:rPr>
-          <w:highlight w:val="yellow"/>
-        </w:rPr>
-      </w:pPr>
-      <w:r>
-        <w:rPr>
-          <w:highlight w:val="yellow"/>
+          <w:b w:val="1"/>
+        </w:rPr>
+      </w:pPr>
+      <w:r>
+        <w:rPr>
+          <w:b w:val="1"/>
           <w:rtl w:val="0"/>
         </w:rPr>
         <w:t xml:space="preserve">Distribution</w:t>
@@ -560,10 +772,13 @@
         </w:pBdr>
         <w:shd w:fill="auto" w:val="clear"/>
         <w:ind w:left="720" w:hanging="720"/>
-        <w:rPr/>
-      </w:pPr>
-      <w:r>
-        <w:rPr>
+        <w:rPr>
+          <w:b w:val="1"/>
+        </w:rPr>
+      </w:pPr>
+      <w:r>
+        <w:rPr>
+          <w:b w:val="1"/>
           <w:rtl w:val="0"/>
         </w:rPr>
         <w:t xml:space="preserve">Reporting</w:t>
@@ -603,10 +818,13 @@
         </w:pBdr>
         <w:shd w:fill="auto" w:val="clear"/>
         <w:ind w:left="720" w:hanging="720"/>
-        <w:rPr/>
-      </w:pPr>
-      <w:r>
-        <w:rPr>
+        <w:rPr>
+          <w:b w:val="1"/>
+        </w:rPr>
+      </w:pPr>
+      <w:r>
+        <w:rPr>
+          <w:b w:val="1"/>
           <w:rtl w:val="0"/>
         </w:rPr>
         <w:t xml:space="preserve">Gradebook</w:t>
@@ -646,10 +864,13 @@
         </w:pBdr>
         <w:shd w:fill="auto" w:val="clear"/>
         <w:ind w:left="720" w:hanging="720"/>
-        <w:rPr/>
-      </w:pPr>
-      <w:r>
-        <w:rPr>
+        <w:rPr>
+          <w:b w:val="1"/>
+        </w:rPr>
+      </w:pPr>
+      <w:r>
+        <w:rPr>
+          <w:b w:val="1"/>
           <w:rtl w:val="0"/>
         </w:rPr>
         <w:t xml:space="preserve">Classes</w:t>
@@ -689,10 +910,13 @@
         </w:pBdr>
         <w:shd w:fill="auto" w:val="clear"/>
         <w:ind w:left="720" w:hanging="720"/>
-        <w:rPr/>
-      </w:pPr>
-      <w:r>
-        <w:rPr>
+        <w:rPr>
+          <w:b w:val="1"/>
+        </w:rPr>
+      </w:pPr>
+      <w:r>
+        <w:rPr>
+          <w:b w:val="1"/>
           <w:rtl w:val="0"/>
         </w:rPr>
         <w:t xml:space="preserve">Attendance</w:t>
@@ -719,6 +943,28 @@
         <w:tab/>
         <w:t xml:space="preserve">The program will allow the user to manually input or randomly assign seats. The program will also allow the user to input and keep track of student attendance.</w:t>
       </w:r>
+      <w:r>
+        <w:rPr>
+          <w:rtl w:val="0"/>
+        </w:rPr>
+      </w:r>
+    </w:p>
+    <w:p>
+      <w:pPr>
+        <w:pageBreakBefore w:val="0"/>
+        <w:pBdr>
+          <w:top w:space="0" w:sz="0" w:val="nil"/>
+          <w:left w:space="0" w:sz="0" w:val="nil"/>
+          <w:bottom w:space="0" w:sz="0" w:val="nil"/>
+          <w:right w:space="0" w:sz="0" w:val="nil"/>
+          <w:between w:space="0" w:sz="0" w:val="nil"/>
+        </w:pBdr>
+        <w:shd w:fill="auto" w:val="clear"/>
+        <w:rPr>
+          <w:sz w:val="26"/>
+          <w:szCs w:val="26"/>
+        </w:rPr>
+      </w:pPr>
       <w:r>
         <w:rPr>
           <w:rtl w:val="0"/>

</xml_diff>